<commit_message>
Added a simple plot of a rate transformed tree
</commit_message>
<xml_diff>
--- a/MLRatePhylo.docx
+++ b/MLRatePhylo.docx
@@ -320,7 +320,7 @@
     </w:p>
     <w:p>
       <w:r>
-        <w:t xml:space="preserve">The first thing we need to do is reconstruct ancestral states for our discrete explanatory variable. In this case that is developmental mode, here scored as a three level variable. The data and phylogeny have differing sets of species (the data contain a subset of species in the phylogeny) and we need to match them up first.</w:t>
+        <w:t xml:space="preserve">The first thing we need to do is reconstruct ancestral states for our discrete explanatory variable. In this case that is developmental mode, here scored as a three level variable. The data and phylogeny have differing sets of species (the data contain a subset of species in the phylogeny) and we need to match them up first. I also ladderized the tree for later plotting purposes - phylogenies are more aesthetically pleasing when ladderized.</w:t>
       </w:r>
     </w:p>
     <w:p>
@@ -374,6 +374,33 @@
           <w:rStyle w:val="NormalTok"/>
         </w:rPr>
         <w:t xml:space="preserve">(dat)))</w:t>
+      </w:r>
+      <w:r>
+        <w:br w:type="textWrapping"/>
+      </w:r>
+      <w:r>
+        <w:rPr>
+          <w:rStyle w:val="NormalTok"/>
+        </w:rPr>
+        <w:t xml:space="preserve">phy &lt;-</w:t>
+      </w:r>
+      <w:r>
+        <w:rPr>
+          <w:rStyle w:val="StringTok"/>
+        </w:rPr>
+        <w:t xml:space="preserve"> </w:t>
+      </w:r>
+      <w:r>
+        <w:rPr>
+          <w:rStyle w:val="KeywordTok"/>
+        </w:rPr>
+        <w:t xml:space="preserve">ladderize</w:t>
+      </w:r>
+      <w:r>
+        <w:rPr>
+          <w:rStyle w:val="NormalTok"/>
+        </w:rPr>
+        <w:t xml:space="preserve">(phy)</w:t>
       </w:r>
     </w:p>
     <w:p>
@@ -1632,7 +1659,7 @@
         <w:t xml:space="preserve"> </w:t>
       </w:r>
       <w:r>
-        <w:t xml:space="preserve">package that fit OU models with variable rates.</w:t>
+        <w:t xml:space="preserve">package that fit OU models with variable rates except that here we do not estimate the alpha parameter of the OU model.</w:t>
       </w:r>
     </w:p>
     <w:p>
@@ -1673,7 +1700,7 @@
         <w:rPr>
           <w:rStyle w:val="OtherTok"/>
         </w:rPr>
-        <w:t xml:space="preserve">FALSE</w:t>
+        <w:t xml:space="preserve">TRUE</w:t>
       </w:r>
       <w:r>
         <w:rPr>
@@ -1768,16 +1795,16 @@
         <w:rPr>
           <w:rStyle w:val="VerbatimChar"/>
         </w:rPr>
-        <w:t xml:space="preserve">## Brownian variance (rate):  0.0001341 </w:t>
-      </w:r>
-      <w:r>
-        <w:br w:type="textWrapping"/>
-      </w:r>
-      <w:r>
-        <w:rPr>
-          <w:rStyle w:val="VerbatimChar"/>
-        </w:rPr>
-        <w:t xml:space="preserve">## ML estimates of group relative rates :           1.425 2.434 0.7221 </w:t>
+        <w:t xml:space="preserve">## Brownian variance (rate):  0.000191 </w:t>
+      </w:r>
+      <w:r>
+        <w:br w:type="textWrapping"/>
+      </w:r>
+      <w:r>
+        <w:rPr>
+          <w:rStyle w:val="VerbatimChar"/>
+        </w:rPr>
+        <w:t xml:space="preserve">## ML estimates of group relative rates :           1 1.708 0.5069 </w:t>
       </w:r>
       <w:r>
         <w:br w:type="textWrapping"/>
@@ -1936,6 +1963,907 @@
     <w:p>
       <w:r>
         <w:t xml:space="preserve">Now that we fix the mean value for SSD to be equal, we get some slightly odd results. The model AIC values are lower when we don't allow different means, suggesting that means do differ among states. If we were to ignore that then we might conclude that the highest rates are among taxa with intermediate developmental modes. We should be cautious with such a conclusion because only seven species have intermediate developmental mode. With such a low sample size rates are not estimated reliably and will likely have large confidence intervals. As a rule of thumb, there should be at least 20 species to each character state, although exactly how a model behaves depends also on the overall proportions of species in each state and the shape of the phylogeny. If we ignore the intermediate species, we still find evidence that rates of evolution are higher among precocial than semiprecocial taxa.</w:t>
+      </w:r>
+    </w:p>
+    <w:p>
+      <w:r>
+        <w:t xml:space="preserve">It can be useful to visualise the outcome of the rates models by stretching or compressing the branch lengths of the phylogeny. This is a crude first pass at a function to do this. It simply stretches the branches by their relative rate and colours them according to state. The user specifies the colours and it is all passed to ape's plot.phylo function. It would be better if it could the output from ML.RatePhylo only, rather than needing the tree as well and also if it wasn't necessary to specify pretty=FALSE (i.e. I need to modify the output from ML.RatePhylo). Anyway, here is the function.</w:t>
+      </w:r>
+    </w:p>
+    <w:p>
+      <w:pPr>
+        <w:pStyle w:val="SourceCode"/>
+      </w:pPr>
+      <w:r>
+        <w:rPr>
+          <w:rStyle w:val="NormalTok"/>
+        </w:rPr>
+        <w:t xml:space="preserve">plotTransTree &lt;-</w:t>
+      </w:r>
+      <w:r>
+        <w:rPr>
+          <w:rStyle w:val="StringTok"/>
+        </w:rPr>
+        <w:t xml:space="preserve"> </w:t>
+      </w:r>
+      <w:r>
+        <w:rPr>
+          <w:rStyle w:val="NormalTok"/>
+        </w:rPr>
+        <w:t xml:space="preserve">function(phy, fit, </w:t>
+      </w:r>
+      <w:r>
+        <w:rPr>
+          <w:rStyle w:val="DataTypeTok"/>
+        </w:rPr>
+        <w:t xml:space="preserve">col.state=</w:t>
+      </w:r>
+      <w:r>
+        <w:rPr>
+          <w:rStyle w:val="StringTok"/>
+        </w:rPr>
+        <w:t xml:space="preserve">"black"</w:t>
+      </w:r>
+      <w:r>
+        <w:rPr>
+          <w:rStyle w:val="NormalTok"/>
+        </w:rPr>
+        <w:t xml:space="preserve">, ...) {</w:t>
+      </w:r>
+      <w:r>
+        <w:br w:type="textWrapping"/>
+      </w:r>
+      <w:r>
+        <w:rPr>
+          <w:rStyle w:val="NormalTok"/>
+        </w:rPr>
+        <w:t xml:space="preserve"> </w:t>
+      </w:r>
+      <w:r>
+        <w:rPr>
+          <w:rStyle w:val="NormalTok"/>
+        </w:rPr>
+        <w:t xml:space="preserve"> </w:t>
+      </w:r>
+      <w:r>
+        <w:rPr>
+          <w:rStyle w:val="NormalTok"/>
+        </w:rPr>
+        <w:t xml:space="preserve">states &lt;-</w:t>
+      </w:r>
+      <w:r>
+        <w:rPr>
+          <w:rStyle w:val="StringTok"/>
+        </w:rPr>
+        <w:t xml:space="preserve"> </w:t>
+      </w:r>
+      <w:r>
+        <w:rPr>
+          <w:rStyle w:val="KeywordTok"/>
+        </w:rPr>
+        <w:t xml:space="preserve">sort</w:t>
+      </w:r>
+      <w:r>
+        <w:rPr>
+          <w:rStyle w:val="NormalTok"/>
+        </w:rPr>
+        <w:t xml:space="preserve">(</w:t>
+      </w:r>
+      <w:r>
+        <w:rPr>
+          <w:rStyle w:val="KeywordTok"/>
+        </w:rPr>
+        <w:t xml:space="preserve">unique</w:t>
+      </w:r>
+      <w:r>
+        <w:rPr>
+          <w:rStyle w:val="NormalTok"/>
+        </w:rPr>
+        <w:t xml:space="preserve">(phy$node.label))</w:t>
+      </w:r>
+      <w:r>
+        <w:br w:type="textWrapping"/>
+      </w:r>
+      <w:r>
+        <w:rPr>
+          <w:rStyle w:val="NormalTok"/>
+        </w:rPr>
+        <w:t xml:space="preserve"> </w:t>
+      </w:r>
+      <w:r>
+        <w:rPr>
+          <w:rStyle w:val="NormalTok"/>
+        </w:rPr>
+        <w:t xml:space="preserve"> </w:t>
+      </w:r>
+      <w:r>
+        <w:rPr>
+          <w:rStyle w:val="NormalTok"/>
+        </w:rPr>
+        <w:t xml:space="preserve"> </w:t>
+      </w:r>
+      <w:r>
+        <w:rPr>
+          <w:rStyle w:val="NormalTok"/>
+        </w:rPr>
+        <w:t xml:space="preserve"> </w:t>
+      </w:r>
+      <w:r>
+        <w:rPr>
+          <w:rStyle w:val="NormalTok"/>
+        </w:rPr>
+        <w:t xml:space="preserve">col &lt;-</w:t>
+      </w:r>
+      <w:r>
+        <w:rPr>
+          <w:rStyle w:val="StringTok"/>
+        </w:rPr>
+        <w:t xml:space="preserve"> </w:t>
+      </w:r>
+      <w:r>
+        <w:rPr>
+          <w:rStyle w:val="KeywordTok"/>
+        </w:rPr>
+        <w:t xml:space="preserve">rep</w:t>
+      </w:r>
+      <w:r>
+        <w:rPr>
+          <w:rStyle w:val="NormalTok"/>
+        </w:rPr>
+        <w:t xml:space="preserve">(</w:t>
+      </w:r>
+      <w:r>
+        <w:rPr>
+          <w:rStyle w:val="OtherTok"/>
+        </w:rPr>
+        <w:t xml:space="preserve">NA</w:t>
+      </w:r>
+      <w:r>
+        <w:rPr>
+          <w:rStyle w:val="NormalTok"/>
+        </w:rPr>
+        <w:t xml:space="preserve">, </w:t>
+      </w:r>
+      <w:r>
+        <w:rPr>
+          <w:rStyle w:val="KeywordTok"/>
+        </w:rPr>
+        <w:t xml:space="preserve">Nnode</w:t>
+      </w:r>
+      <w:r>
+        <w:rPr>
+          <w:rStyle w:val="NormalTok"/>
+        </w:rPr>
+        <w:t xml:space="preserve">(phy))</w:t>
+      </w:r>
+      <w:r>
+        <w:br w:type="textWrapping"/>
+      </w:r>
+      <w:r>
+        <w:rPr>
+          <w:rStyle w:val="NormalTok"/>
+        </w:rPr>
+        <w:t xml:space="preserve"> </w:t>
+      </w:r>
+      <w:r>
+        <w:rPr>
+          <w:rStyle w:val="NormalTok"/>
+        </w:rPr>
+        <w:t xml:space="preserve"> </w:t>
+      </w:r>
+      <w:r>
+        <w:rPr>
+          <w:rStyle w:val="NormalTok"/>
+        </w:rPr>
+        <w:t xml:space="preserve"> </w:t>
+      </w:r>
+      <w:r>
+        <w:rPr>
+          <w:rStyle w:val="NormalTok"/>
+        </w:rPr>
+        <w:t xml:space="preserve"> </w:t>
+      </w:r>
+      <w:r>
+        <w:rPr>
+          <w:rStyle w:val="NormalTok"/>
+        </w:rPr>
+        <w:t xml:space="preserve">for (i in </w:t>
+      </w:r>
+      <w:r>
+        <w:rPr>
+          <w:rStyle w:val="DecValTok"/>
+        </w:rPr>
+        <w:t xml:space="preserve">1</w:t>
+      </w:r>
+      <w:r>
+        <w:rPr>
+          <w:rStyle w:val="NormalTok"/>
+        </w:rPr>
+        <w:t xml:space="preserve">:</w:t>
+      </w:r>
+      <w:r>
+        <w:rPr>
+          <w:rStyle w:val="KeywordTok"/>
+        </w:rPr>
+        <w:t xml:space="preserve">length</w:t>
+      </w:r>
+      <w:r>
+        <w:rPr>
+          <w:rStyle w:val="NormalTok"/>
+        </w:rPr>
+        <w:t xml:space="preserve">(states)) {</w:t>
+      </w:r>
+      <w:r>
+        <w:br w:type="textWrapping"/>
+      </w:r>
+      <w:r>
+        <w:rPr>
+          <w:rStyle w:val="NormalTok"/>
+        </w:rPr>
+        <w:t xml:space="preserve"> </w:t>
+      </w:r>
+      <w:r>
+        <w:rPr>
+          <w:rStyle w:val="NormalTok"/>
+        </w:rPr>
+        <w:t xml:space="preserve"> </w:t>
+      </w:r>
+      <w:r>
+        <w:rPr>
+          <w:rStyle w:val="NormalTok"/>
+        </w:rPr>
+        <w:t xml:space="preserve"> </w:t>
+      </w:r>
+      <w:r>
+        <w:rPr>
+          <w:rStyle w:val="NormalTok"/>
+        </w:rPr>
+        <w:t xml:space="preserve"> </w:t>
+      </w:r>
+      <w:r>
+        <w:rPr>
+          <w:rStyle w:val="NormalTok"/>
+        </w:rPr>
+        <w:t xml:space="preserve"> </w:t>
+      </w:r>
+      <w:r>
+        <w:rPr>
+          <w:rStyle w:val="NormalTok"/>
+        </w:rPr>
+        <w:t xml:space="preserve"> </w:t>
+      </w:r>
+      <w:r>
+        <w:rPr>
+          <w:rStyle w:val="NormalTok"/>
+        </w:rPr>
+        <w:t xml:space="preserve"> </w:t>
+      </w:r>
+      <w:r>
+        <w:rPr>
+          <w:rStyle w:val="NormalTok"/>
+        </w:rPr>
+        <w:t xml:space="preserve"> </w:t>
+      </w:r>
+      <w:r>
+        <w:rPr>
+          <w:rStyle w:val="NormalTok"/>
+        </w:rPr>
+        <w:t xml:space="preserve">phy$edge.length[phy$node.label==states[i]] &lt;-</w:t>
+      </w:r>
+      <w:r>
+        <w:rPr>
+          <w:rStyle w:val="StringTok"/>
+        </w:rPr>
+        <w:t xml:space="preserve"> </w:t>
+      </w:r>
+      <w:r>
+        <w:rPr>
+          <w:rStyle w:val="NormalTok"/>
+        </w:rPr>
+        <w:t xml:space="preserve">phy$edge.length[phy$node.label==states[i]] *</w:t>
+      </w:r>
+      <w:r>
+        <w:rPr>
+          <w:rStyle w:val="StringTok"/>
+        </w:rPr>
+        <w:t xml:space="preserve"> </w:t>
+      </w:r>
+      <w:r>
+        <w:rPr>
+          <w:rStyle w:val="NormalTok"/>
+        </w:rPr>
+        <w:t xml:space="preserve">fit$MLRate[i]</w:t>
+      </w:r>
+      <w:r>
+        <w:br w:type="textWrapping"/>
+      </w:r>
+      <w:r>
+        <w:rPr>
+          <w:rStyle w:val="NormalTok"/>
+        </w:rPr>
+        <w:t xml:space="preserve"> </w:t>
+      </w:r>
+      <w:r>
+        <w:rPr>
+          <w:rStyle w:val="NormalTok"/>
+        </w:rPr>
+        <w:t xml:space="preserve"> </w:t>
+      </w:r>
+      <w:r>
+        <w:rPr>
+          <w:rStyle w:val="NormalTok"/>
+        </w:rPr>
+        <w:t xml:space="preserve"> </w:t>
+      </w:r>
+      <w:r>
+        <w:rPr>
+          <w:rStyle w:val="NormalTok"/>
+        </w:rPr>
+        <w:t xml:space="preserve"> </w:t>
+      </w:r>
+      <w:r>
+        <w:rPr>
+          <w:rStyle w:val="NormalTok"/>
+        </w:rPr>
+        <w:t xml:space="preserve"> </w:t>
+      </w:r>
+      <w:r>
+        <w:rPr>
+          <w:rStyle w:val="NormalTok"/>
+        </w:rPr>
+        <w:t xml:space="preserve"> </w:t>
+      </w:r>
+      <w:r>
+        <w:rPr>
+          <w:rStyle w:val="NormalTok"/>
+        </w:rPr>
+        <w:t xml:space="preserve"> </w:t>
+      </w:r>
+      <w:r>
+        <w:rPr>
+          <w:rStyle w:val="NormalTok"/>
+        </w:rPr>
+        <w:t xml:space="preserve"> </w:t>
+      </w:r>
+      <w:r>
+        <w:rPr>
+          <w:rStyle w:val="NormalTok"/>
+        </w:rPr>
+        <w:t xml:space="preserve">col[phy$node.label==states[i]] &lt;-</w:t>
+      </w:r>
+      <w:r>
+        <w:rPr>
+          <w:rStyle w:val="StringTok"/>
+        </w:rPr>
+        <w:t xml:space="preserve"> </w:t>
+      </w:r>
+      <w:r>
+        <w:rPr>
+          <w:rStyle w:val="NormalTok"/>
+        </w:rPr>
+        <w:t xml:space="preserve">col.state[i]  </w:t>
+      </w:r>
+      <w:r>
+        <w:br w:type="textWrapping"/>
+      </w:r>
+      <w:r>
+        <w:rPr>
+          <w:rStyle w:val="NormalTok"/>
+        </w:rPr>
+        <w:t xml:space="preserve"> </w:t>
+      </w:r>
+      <w:r>
+        <w:rPr>
+          <w:rStyle w:val="NormalTok"/>
+        </w:rPr>
+        <w:t xml:space="preserve"> </w:t>
+      </w:r>
+      <w:r>
+        <w:rPr>
+          <w:rStyle w:val="NormalTok"/>
+        </w:rPr>
+        <w:t xml:space="preserve"> </w:t>
+      </w:r>
+      <w:r>
+        <w:rPr>
+          <w:rStyle w:val="NormalTok"/>
+        </w:rPr>
+        <w:t xml:space="preserve"> </w:t>
+      </w:r>
+      <w:r>
+        <w:rPr>
+          <w:rStyle w:val="NormalTok"/>
+        </w:rPr>
+        <w:t xml:space="preserve"> </w:t>
+      </w:r>
+      <w:r>
+        <w:rPr>
+          <w:rStyle w:val="NormalTok"/>
+        </w:rPr>
+        <w:t xml:space="preserve"> </w:t>
+      </w:r>
+      <w:r>
+        <w:rPr>
+          <w:rStyle w:val="NormalTok"/>
+        </w:rPr>
+        <w:t xml:space="preserve"> </w:t>
+      </w:r>
+      <w:r>
+        <w:rPr>
+          <w:rStyle w:val="NormalTok"/>
+        </w:rPr>
+        <w:t xml:space="preserve"> </w:t>
+      </w:r>
+      <w:r>
+        <w:rPr>
+          <w:rStyle w:val="NormalTok"/>
+        </w:rPr>
+        <w:t xml:space="preserve">}</w:t>
+      </w:r>
+      <w:r>
+        <w:br w:type="textWrapping"/>
+      </w:r>
+      <w:r>
+        <w:rPr>
+          <w:rStyle w:val="NormalTok"/>
+        </w:rPr>
+        <w:t xml:space="preserve"> </w:t>
+      </w:r>
+      <w:r>
+        <w:rPr>
+          <w:rStyle w:val="NormalTok"/>
+        </w:rPr>
+        <w:t xml:space="preserve"> </w:t>
+      </w:r>
+      <w:r>
+        <w:rPr>
+          <w:rStyle w:val="NormalTok"/>
+        </w:rPr>
+        <w:t xml:space="preserve"> </w:t>
+      </w:r>
+      <w:r>
+        <w:rPr>
+          <w:rStyle w:val="NormalTok"/>
+        </w:rPr>
+        <w:t xml:space="preserve"> </w:t>
+      </w:r>
+      <w:r>
+        <w:rPr>
+          <w:rStyle w:val="NormalTok"/>
+        </w:rPr>
+        <w:t xml:space="preserve"> </w:t>
+      </w:r>
+      <w:r>
+        <w:rPr>
+          <w:rStyle w:val="NormalTok"/>
+        </w:rPr>
+        <w:t xml:space="preserve"> </w:t>
+      </w:r>
+      <w:r>
+        <w:rPr>
+          <w:rStyle w:val="NormalTok"/>
+        </w:rPr>
+        <w:t xml:space="preserve"> </w:t>
+      </w:r>
+      <w:r>
+        <w:rPr>
+          <w:rStyle w:val="NormalTok"/>
+        </w:rPr>
+        <w:t xml:space="preserve"> </w:t>
+      </w:r>
+      <w:r>
+        <w:rPr>
+          <w:rStyle w:val="KeywordTok"/>
+        </w:rPr>
+        <w:t xml:space="preserve">plot.phylo</w:t>
+      </w:r>
+      <w:r>
+        <w:rPr>
+          <w:rStyle w:val="NormalTok"/>
+        </w:rPr>
+        <w:t xml:space="preserve">(phy, </w:t>
+      </w:r>
+      <w:r>
+        <w:rPr>
+          <w:rStyle w:val="DataTypeTok"/>
+        </w:rPr>
+        <w:t xml:space="preserve">edge.color=</w:t>
+      </w:r>
+      <w:r>
+        <w:rPr>
+          <w:rStyle w:val="NormalTok"/>
+        </w:rPr>
+        <w:t xml:space="preserve">col, ...)</w:t>
+      </w:r>
+      <w:r>
+        <w:br w:type="textWrapping"/>
+      </w:r>
+      <w:r>
+        <w:rPr>
+          <w:rStyle w:val="NormalTok"/>
+        </w:rPr>
+        <w:t xml:space="preserve"> </w:t>
+      </w:r>
+      <w:r>
+        <w:rPr>
+          <w:rStyle w:val="NormalTok"/>
+        </w:rPr>
+        <w:t xml:space="preserve"> </w:t>
+      </w:r>
+      <w:r>
+        <w:rPr>
+          <w:rStyle w:val="NormalTok"/>
+        </w:rPr>
+        <w:t xml:space="preserve"> </w:t>
+      </w:r>
+      <w:r>
+        <w:rPr>
+          <w:rStyle w:val="NormalTok"/>
+        </w:rPr>
+        <w:t xml:space="preserve"> </w:t>
+      </w:r>
+      <w:r>
+        <w:rPr>
+          <w:rStyle w:val="NormalTok"/>
+        </w:rPr>
+        <w:t xml:space="preserve"> </w:t>
+      </w:r>
+      <w:r>
+        <w:rPr>
+          <w:rStyle w:val="NormalTok"/>
+        </w:rPr>
+        <w:t xml:space="preserve"> </w:t>
+      </w:r>
+      <w:r>
+        <w:rPr>
+          <w:rStyle w:val="NormalTok"/>
+        </w:rPr>
+        <w:t xml:space="preserve"> </w:t>
+      </w:r>
+      <w:r>
+        <w:rPr>
+          <w:rStyle w:val="NormalTok"/>
+        </w:rPr>
+        <w:t xml:space="preserve"> </w:t>
+      </w:r>
+      <w:r>
+        <w:rPr>
+          <w:rStyle w:val="KeywordTok"/>
+        </w:rPr>
+        <w:t xml:space="preserve">return</w:t>
+      </w:r>
+      <w:r>
+        <w:rPr>
+          <w:rStyle w:val="NormalTok"/>
+        </w:rPr>
+        <w:t xml:space="preserve">(phy)</w:t>
+      </w:r>
+      <w:r>
+        <w:br w:type="textWrapping"/>
+      </w:r>
+      <w:r>
+        <w:rPr>
+          <w:rStyle w:val="NormalTok"/>
+        </w:rPr>
+        <w:t xml:space="preserve"> </w:t>
+      </w:r>
+      <w:r>
+        <w:rPr>
+          <w:rStyle w:val="NormalTok"/>
+        </w:rPr>
+        <w:t xml:space="preserve"> </w:t>
+      </w:r>
+      <w:r>
+        <w:rPr>
+          <w:rStyle w:val="NormalTok"/>
+        </w:rPr>
+        <w:t xml:space="preserve"> </w:t>
+      </w:r>
+      <w:r>
+        <w:rPr>
+          <w:rStyle w:val="NormalTok"/>
+        </w:rPr>
+        <w:t xml:space="preserve"> </w:t>
+      </w:r>
+      <w:r>
+        <w:rPr>
+          <w:rStyle w:val="NormalTok"/>
+        </w:rPr>
+        <w:t xml:space="preserve"> </w:t>
+      </w:r>
+      <w:r>
+        <w:rPr>
+          <w:rStyle w:val="NormalTok"/>
+        </w:rPr>
+        <w:t xml:space="preserve"> </w:t>
+      </w:r>
+      <w:r>
+        <w:rPr>
+          <w:rStyle w:val="NormalTok"/>
+        </w:rPr>
+        <w:t xml:space="preserve"> </w:t>
+      </w:r>
+      <w:r>
+        <w:rPr>
+          <w:rStyle w:val="NormalTok"/>
+        </w:rPr>
+        <w:t xml:space="preserve"> </w:t>
+      </w:r>
+      <w:r>
+        <w:rPr>
+          <w:rStyle w:val="NormalTok"/>
+        </w:rPr>
+        <w:t xml:space="preserve">}</w:t>
+      </w:r>
+    </w:p>
+    <w:p>
+      <w:r>
+        <w:t xml:space="preserve">And here is an example&gt;</w:t>
+      </w:r>
+    </w:p>
+    <w:p>
+      <w:pPr>
+        <w:pStyle w:val="SourceCode"/>
+      </w:pPr>
+      <w:r>
+        <w:rPr>
+          <w:rStyle w:val="NormalTok"/>
+        </w:rPr>
+        <w:t xml:space="preserve">model.fit &lt;-</w:t>
+      </w:r>
+      <w:r>
+        <w:rPr>
+          <w:rStyle w:val="StringTok"/>
+        </w:rPr>
+        <w:t xml:space="preserve"> </w:t>
+      </w:r>
+      <w:r>
+        <w:rPr>
+          <w:rStyle w:val="KeywordTok"/>
+        </w:rPr>
+        <w:t xml:space="preserve">ML.RatePhylo</w:t>
+      </w:r>
+      <w:r>
+        <w:rPr>
+          <w:rStyle w:val="NormalTok"/>
+        </w:rPr>
+        <w:t xml:space="preserve">(shorebirdRD, </w:t>
+      </w:r>
+      <w:r>
+        <w:rPr>
+          <w:rStyle w:val="DataTypeTok"/>
+        </w:rPr>
+        <w:t xml:space="preserve">fixed=</w:t>
+      </w:r>
+      <w:r>
+        <w:rPr>
+          <w:rStyle w:val="KeywordTok"/>
+        </w:rPr>
+        <w:t xml:space="preserve">c</w:t>
+      </w:r>
+      <w:r>
+        <w:rPr>
+          <w:rStyle w:val="NormalTok"/>
+        </w:rPr>
+        <w:t xml:space="preserve">(</w:t>
+      </w:r>
+      <w:r>
+        <w:rPr>
+          <w:rStyle w:val="OtherTok"/>
+        </w:rPr>
+        <w:t xml:space="preserve">TRUE</w:t>
+      </w:r>
+      <w:r>
+        <w:rPr>
+          <w:rStyle w:val="NormalTok"/>
+        </w:rPr>
+        <w:t xml:space="preserve">,</w:t>
+      </w:r>
+      <w:r>
+        <w:rPr>
+          <w:rStyle w:val="OtherTok"/>
+        </w:rPr>
+        <w:t xml:space="preserve">FALSE</w:t>
+      </w:r>
+      <w:r>
+        <w:rPr>
+          <w:rStyle w:val="NormalTok"/>
+        </w:rPr>
+        <w:t xml:space="preserve">,</w:t>
+      </w:r>
+      <w:r>
+        <w:rPr>
+          <w:rStyle w:val="OtherTok"/>
+        </w:rPr>
+        <w:t xml:space="preserve">FALSE</w:t>
+      </w:r>
+      <w:r>
+        <w:rPr>
+          <w:rStyle w:val="NormalTok"/>
+        </w:rPr>
+        <w:t xml:space="preserve">), </w:t>
+      </w:r>
+      <w:r>
+        <w:rPr>
+          <w:rStyle w:val="DataTypeTok"/>
+        </w:rPr>
+        <w:t xml:space="preserve">common.mean=</w:t>
+      </w:r>
+      <w:r>
+        <w:rPr>
+          <w:rStyle w:val="OtherTok"/>
+        </w:rPr>
+        <w:t xml:space="preserve">FALSE</w:t>
+      </w:r>
+      <w:r>
+        <w:rPr>
+          <w:rStyle w:val="NormalTok"/>
+        </w:rPr>
+        <w:t xml:space="preserve">, </w:t>
+      </w:r>
+      <w:r>
+        <w:rPr>
+          <w:rStyle w:val="DataTypeTok"/>
+        </w:rPr>
+        <w:t xml:space="preserve">pretty=</w:t>
+      </w:r>
+      <w:r>
+        <w:rPr>
+          <w:rStyle w:val="OtherTok"/>
+        </w:rPr>
+        <w:t xml:space="preserve">FALSE</w:t>
+      </w:r>
+      <w:r>
+        <w:rPr>
+          <w:rStyle w:val="NormalTok"/>
+        </w:rPr>
+        <w:t xml:space="preserve">)</w:t>
+      </w:r>
+      <w:r>
+        <w:br w:type="textWrapping"/>
+      </w:r>
+      <w:r>
+        <w:br w:type="textWrapping"/>
+      </w:r>
+      <w:r>
+        <w:rPr>
+          <w:rStyle w:val="NormalTok"/>
+        </w:rPr>
+        <w:t xml:space="preserve">phy2&lt;-</w:t>
+      </w:r>
+      <w:r>
+        <w:rPr>
+          <w:rStyle w:val="StringTok"/>
+        </w:rPr>
+        <w:t xml:space="preserve"> </w:t>
+      </w:r>
+      <w:r>
+        <w:rPr>
+          <w:rStyle w:val="KeywordTok"/>
+        </w:rPr>
+        <w:t xml:space="preserve">plotTransTree</w:t>
+      </w:r>
+      <w:r>
+        <w:rPr>
+          <w:rStyle w:val="NormalTok"/>
+        </w:rPr>
+        <w:t xml:space="preserve">(phy, model.fit, </w:t>
+      </w:r>
+      <w:r>
+        <w:rPr>
+          <w:rStyle w:val="DataTypeTok"/>
+        </w:rPr>
+        <w:t xml:space="preserve">col.state=</w:t>
+      </w:r>
+      <w:r>
+        <w:rPr>
+          <w:rStyle w:val="KeywordTok"/>
+        </w:rPr>
+        <w:t xml:space="preserve">c</w:t>
+      </w:r>
+      <w:r>
+        <w:rPr>
+          <w:rStyle w:val="NormalTok"/>
+        </w:rPr>
+        <w:t xml:space="preserve">(</w:t>
+      </w:r>
+      <w:r>
+        <w:rPr>
+          <w:rStyle w:val="StringTok"/>
+        </w:rPr>
+        <w:t xml:space="preserve">"black"</w:t>
+      </w:r>
+      <w:r>
+        <w:rPr>
+          <w:rStyle w:val="NormalTok"/>
+        </w:rPr>
+        <w:t xml:space="preserve">, </w:t>
+      </w:r>
+      <w:r>
+        <w:rPr>
+          <w:rStyle w:val="StringTok"/>
+        </w:rPr>
+        <w:t xml:space="preserve">"red"</w:t>
+      </w:r>
+      <w:r>
+        <w:rPr>
+          <w:rStyle w:val="NormalTok"/>
+        </w:rPr>
+        <w:t xml:space="preserve">, </w:t>
+      </w:r>
+      <w:r>
+        <w:rPr>
+          <w:rStyle w:val="StringTok"/>
+        </w:rPr>
+        <w:t xml:space="preserve">"blue"</w:t>
+      </w:r>
+      <w:r>
+        <w:rPr>
+          <w:rStyle w:val="NormalTok"/>
+        </w:rPr>
+        <w:t xml:space="preserve">), </w:t>
+      </w:r>
+      <w:r>
+        <w:rPr>
+          <w:rStyle w:val="DataTypeTok"/>
+        </w:rPr>
+        <w:t xml:space="preserve">show.tip.label=</w:t>
+      </w:r>
+      <w:r>
+        <w:rPr>
+          <w:rStyle w:val="OtherTok"/>
+        </w:rPr>
+        <w:t xml:space="preserve">FALSE</w:t>
+      </w:r>
+      <w:r>
+        <w:rPr>
+          <w:rStyle w:val="NormalTok"/>
+        </w:rPr>
+        <w:t xml:space="preserve">)</w:t>
+      </w:r>
+    </w:p>
+    <w:p>
+      <w:r>
+        <w:drawing>
+          <wp:inline>
+            <wp:extent cx="5440680" cy="4352544"/>
+            <wp:effectExtent b="0" l="0" r="0" t="0"/>
+            <wp:docPr descr="" id="1" name="Picture"/>
+            <a:graphic>
+              <a:graphicData uri="http://schemas.openxmlformats.org/drawingml/2006/picture">
+                <pic:pic>
+                  <pic:nvPicPr>
+                    <pic:cNvPr descr="MLRatePhylo_files/figure-docx/unnamed-chunk-11.png" id="0" name="Picture"/>
+                    <pic:cNvPicPr>
+                      <a:picLocks noChangeArrowheads="1" noChangeAspect="1"/>
+                    </pic:cNvPicPr>
+                  </pic:nvPicPr>
+                  <pic:blipFill>
+                    <a:blip r:embed="rId28"/>
+                    <a:stretch>
+                      <a:fillRect/>
+                    </a:stretch>
+                  </pic:blipFill>
+                  <pic:spPr bwMode="auto">
+                    <a:xfrm>
+                      <a:off x="0" y="0"/>
+                      <a:ext cx="5440680" cy="4352544"/>
+                    </a:xfrm>
+                    <a:prstGeom prst="rect">
+                      <a:avLst/>
+                    </a:prstGeom>
+                    <a:noFill/>
+                    <a:ln w="9525">
+                      <a:noFill/>
+                      <a:headEnd/>
+                      <a:tailEnd/>
+                    </a:ln>
+                  </pic:spPr>
+                </pic:pic>
+              </a:graphicData>
+            </a:graphic>
+          </wp:inline>
+        </w:drawing>
       </w:r>
     </w:p>
     <w:sectPr/>
@@ -2031,7 +2959,7 @@
     </w:lvl>
   </w:abstractNum>
   <w:abstractNum w:abstractNumId="990">
-    <w:nsid w:val="3a9182f0"/>
+    <w:nsid w:val="48f885f2"/>
     <w:multiLevelType w:val="multilevel"/>
     <w:lvl w:ilvl="0">
       <w:numFmt w:val="bullet"/>

</xml_diff>